<commit_message>
blackbox_test_03-2255b3d: Test functionality of Dashboard buttons
</commit_message>
<xml_diff>
--- a/Tests/Test_03-2255b3d/blackbox_test_03-2255b3d.docx
+++ b/Tests/Test_03-2255b3d/blackbox_test_03-2255b3d.docx
@@ -57,6 +57,9 @@
       <w:r>
         <w:tab/>
         <w:t>                                                                              Date conducted: </w:t>
+      </w:r>
+      <w:r>
+        <w:t>Nov 27, 2024 4:19 AM</w:t>
       </w:r>
     </w:p>
     <w:p>
@@ -128,11 +131,11 @@
         <w:tblLook w:val="04A0" w:firstRow="1" w:lastRow="0" w:firstColumn="1" w:lastColumn="0" w:noHBand="0" w:noVBand="1"/>
       </w:tblPr>
       <w:tblGrid>
-        <w:gridCol w:w="3855"/>
-        <w:gridCol w:w="1160"/>
-        <w:gridCol w:w="1248"/>
-        <w:gridCol w:w="7633"/>
-        <w:gridCol w:w="1504"/>
+        <w:gridCol w:w="3196"/>
+        <w:gridCol w:w="1041"/>
+        <w:gridCol w:w="1107"/>
+        <w:gridCol w:w="5952"/>
+        <w:gridCol w:w="4954"/>
         <w:gridCol w:w="1020"/>
       </w:tblGrid>
       <w:tr>
@@ -412,6 +415,9 @@
             <w:r>
               <w:t> </w:t>
             </w:r>
+            <w:r>
+              <w:t>Dashboard is immediately displayed after login.</w:t>
+            </w:r>
           </w:p>
         </w:tc>
         <w:tc>
@@ -435,6 +441,9 @@
           <w:p>
             <w:r>
               <w:t> </w:t>
+            </w:r>
+            <w:r>
+              <w:t>Pass</w:t>
             </w:r>
           </w:p>
         </w:tc>
@@ -557,7 +566,11 @@
             <w:vAlign w:val="center"/>
             <w:hideMark/>
           </w:tcPr>
-          <w:p/>
+          <w:p>
+            <w:r>
+              <w:t>All UI components are visible on the dashboard.</w:t>
+            </w:r>
+          </w:p>
         </w:tc>
         <w:tc>
           <w:tcPr>
@@ -577,7 +590,11 @@
             <w:vAlign w:val="center"/>
             <w:hideMark/>
           </w:tcPr>
-          <w:p/>
+          <w:p>
+            <w:r>
+              <w:t>Pass</w:t>
+            </w:r>
+          </w:p>
         </w:tc>
       </w:tr>
       <w:tr>
@@ -698,7 +715,11 @@
             <w:vAlign w:val="center"/>
             <w:hideMark/>
           </w:tcPr>
-          <w:p/>
+          <w:p>
+            <w:r>
+              <w:t>Alignment and display of UI components are precise and correct.</w:t>
+            </w:r>
+          </w:p>
         </w:tc>
         <w:tc>
           <w:tcPr>
@@ -718,7 +739,11 @@
             <w:vAlign w:val="center"/>
             <w:hideMark/>
           </w:tcPr>
-          <w:p/>
+          <w:p>
+            <w:r>
+              <w:t>Pass</w:t>
+            </w:r>
+          </w:p>
         </w:tc>
       </w:tr>
       <w:tr>
@@ -835,7 +860,14 @@
             <w:vAlign w:val="center"/>
             <w:hideMark/>
           </w:tcPr>
-          <w:p/>
+          <w:p>
+            <w:r>
+              <w:t>No actions and feedback were performed nor displayed on the app</w:t>
+            </w:r>
+            <w:r>
+              <w:t>.</w:t>
+            </w:r>
+          </w:p>
         </w:tc>
         <w:tc>
           <w:tcPr>
@@ -855,7 +887,11 @@
             <w:vAlign w:val="center"/>
             <w:hideMark/>
           </w:tcPr>
-          <w:p/>
+          <w:p>
+            <w:r>
+              <w:t>Fail</w:t>
+            </w:r>
+          </w:p>
         </w:tc>
       </w:tr>
     </w:tbl>
@@ -1274,6 +1310,7 @@
   <w:style w:type="character" w:default="1" w:styleId="DefaultParagraphFont">
     <w:name w:val="Default Paragraph Font"/>
     <w:uiPriority w:val="1"/>
+    <w:semiHidden/>
     <w:unhideWhenUsed/>
   </w:style>
   <w:style w:type="table" w:default="1" w:styleId="TableNormal">

</xml_diff>